<commit_message>
barnak je suis brûlé
</commit_message>
<xml_diff>
--- a/annexes/Annexe3C-Serialisation_ImportanceBuffer.docx
+++ b/annexes/Annexe3C-Serialisation_ImportanceBuffer.docx
@@ -16,7 +16,15 @@
         <w:t xml:space="preserve"> – </w:t>
       </w:r>
       <w:r>
-        <w:t xml:space="preserve">Exercices ( Sérialisation, </w:t>
+        <w:t xml:space="preserve">Exercices </w:t>
+      </w:r>
+      <w:proofErr w:type="gramStart"/>
+      <w:r>
+        <w:t>( Sérialisation</w:t>
+      </w:r>
+      <w:proofErr w:type="gramEnd"/>
+      <w:r>
+        <w:t xml:space="preserve">, </w:t>
       </w:r>
       <w:r>
         <w:t>stockage partagé / importance du Buffer</w:t>
@@ -37,10 +45,26 @@
     <w:p/>
     <w:p>
       <w:r>
-        <w:t xml:space="preserve">Créez une activité contenant </w:t>
-      </w:r>
-      <w:r>
-        <w:t>3 seekBars représentant des op</w:t>
+        <w:t xml:space="preserve">Créez </w:t>
+      </w:r>
+      <w:proofErr w:type="gramStart"/>
+      <w:r>
+        <w:t>une activité contenant</w:t>
+      </w:r>
+      <w:proofErr w:type="gramEnd"/>
+      <w:r>
+        <w:t xml:space="preserve"> </w:t>
+      </w:r>
+      <w:r>
+        <w:t xml:space="preserve">3 </w:t>
+      </w:r>
+      <w:proofErr w:type="spellStart"/>
+      <w:r>
+        <w:t>seekBars</w:t>
+      </w:r>
+      <w:proofErr w:type="spellEnd"/>
+      <w:r>
+        <w:t xml:space="preserve"> représentant des op</w:t>
       </w:r>
       <w:r>
         <w:t>tions de volume sur un téléphone :</w:t>
@@ -109,7 +133,23 @@
         <w:jc w:val="both"/>
       </w:pPr>
       <w:r>
-        <w:t>À l'aide du processus de sérialisation, faites en sorte qu'on puisse retrouver les mêmes valeurs pour les SeekBars quand on redémarre l'app suite à une fermeture du bouton back, par exemple.</w:t>
+        <w:t xml:space="preserve">À l'aide du processus de sérialisation, faites en sorte qu'on puisse retrouver les mêmes valeurs pour les </w:t>
+      </w:r>
+      <w:proofErr w:type="spellStart"/>
+      <w:r>
+        <w:t>SeekBars</w:t>
+      </w:r>
+      <w:proofErr w:type="spellEnd"/>
+      <w:r>
+        <w:t xml:space="preserve"> quand on redémarre l'app </w:t>
+      </w:r>
+      <w:proofErr w:type="gramStart"/>
+      <w:r>
+        <w:t>suite à une</w:t>
+      </w:r>
+      <w:proofErr w:type="gramEnd"/>
+      <w:r>
+        <w:t xml:space="preserve"> fermeture du bouton back, par exemple.</w:t>
       </w:r>
     </w:p>
     <w:p>
@@ -122,7 +162,15 @@
         <w:jc w:val="both"/>
       </w:pPr>
       <w:r>
-        <w:t xml:space="preserve">Est-ce qu'un SeekBar est sérialisable ? </w:t>
+        <w:t xml:space="preserve">Est-ce qu'un </w:t>
+      </w:r>
+      <w:proofErr w:type="spellStart"/>
+      <w:r>
+        <w:t>SeekBar</w:t>
+      </w:r>
+      <w:proofErr w:type="spellEnd"/>
+      <w:r>
+        <w:t xml:space="preserve"> est sérialisable ? </w:t>
       </w:r>
     </w:p>
     <w:p/>
@@ -192,19 +240,56 @@
         <w:jc w:val="both"/>
       </w:pPr>
       <w:r>
-        <w:t xml:space="preserve">Placer le fichier mp3 ( grand fichier ) dans le dossier </w:t>
-      </w:r>
-      <w:r>
-        <w:t>storage/self/primary/</w:t>
+        <w:t xml:space="preserve">Placer le fichier mp3 </w:t>
+      </w:r>
+      <w:proofErr w:type="gramStart"/>
+      <w:r>
+        <w:t>( grand</w:t>
+      </w:r>
+      <w:proofErr w:type="gramEnd"/>
+      <w:r>
+        <w:t xml:space="preserve"> fichier ) dans le dossier </w:t>
+      </w:r>
+      <w:proofErr w:type="spellStart"/>
+      <w:r>
+        <w:t>storage</w:t>
+      </w:r>
+      <w:proofErr w:type="spellEnd"/>
+      <w:r>
+        <w:t>/self/</w:t>
+      </w:r>
+      <w:proofErr w:type="spellStart"/>
+      <w:r>
+        <w:t>primary</w:t>
+      </w:r>
+      <w:proofErr w:type="spellEnd"/>
+      <w:r>
+        <w:t>/</w:t>
       </w:r>
       <w:r>
         <w:t>Music</w:t>
       </w:r>
       <w:r>
-        <w:t xml:space="preserve"> de l’émulateur / de votre téléphone à l’aide du Device File Explorer ou le déposant directement sur l’émulateur.</w:t>
-      </w:r>
-      <w:r>
-        <w:t xml:space="preserve"> ( FERMER L'ÉMULATEUR APRÈS AVOIR AJOUTER LE .MP3 ET LE REDÉMARRER  )</w:t>
+        <w:t xml:space="preserve"> de l’émulateur / de votre téléphone à l’aide du </w:t>
+      </w:r>
+      <w:proofErr w:type="spellStart"/>
+      <w:r>
+        <w:t>Device</w:t>
+      </w:r>
+      <w:proofErr w:type="spellEnd"/>
+      <w:r>
+        <w:t xml:space="preserve"> File Explorer ou le déposant directement sur l’émulateur.</w:t>
+      </w:r>
+      <w:r>
+        <w:t xml:space="preserve"> </w:t>
+      </w:r>
+      <w:proofErr w:type="gramStart"/>
+      <w:r>
+        <w:t>( FERMER</w:t>
+      </w:r>
+      <w:proofErr w:type="gramEnd"/>
+      <w:r>
+        <w:t xml:space="preserve"> L'ÉMULATEUR APRÈS AVOIR AJOUTER LE .MP3 ET LE REDÉMARRER  )</w:t>
       </w:r>
     </w:p>
     <w:p>
@@ -247,8 +332,13 @@
         <w:ind w:left="1068"/>
         <w:jc w:val="both"/>
       </w:pPr>
-      <w:r>
-        <w:t>Scoped Storage / stockage étendu</w:t>
+      <w:proofErr w:type="spellStart"/>
+      <w:r>
+        <w:t>Scoped</w:t>
+      </w:r>
+      <w:proofErr w:type="spellEnd"/>
+      <w:r>
+        <w:t xml:space="preserve"> Storage / stockage étendu</w:t>
       </w:r>
     </w:p>
     <w:p>
@@ -261,7 +351,28 @@
         <w:jc w:val="both"/>
       </w:pPr>
       <w:r>
-        <w:t>Sous le principe du stockage étendu ( scoped storage )</w:t>
+        <w:t xml:space="preserve">Sous le principe du stockage étendu </w:t>
+      </w:r>
+      <w:proofErr w:type="gramStart"/>
+      <w:r>
+        <w:t xml:space="preserve">( </w:t>
+      </w:r>
+      <w:proofErr w:type="spellStart"/>
+      <w:r>
+        <w:t>scoped</w:t>
+      </w:r>
+      <w:proofErr w:type="spellEnd"/>
+      <w:proofErr w:type="gramEnd"/>
+      <w:r>
+        <w:t xml:space="preserve"> </w:t>
+      </w:r>
+      <w:proofErr w:type="spellStart"/>
+      <w:r>
+        <w:t>storage</w:t>
+      </w:r>
+      <w:proofErr w:type="spellEnd"/>
+      <w:r>
+        <w:t xml:space="preserve"> )</w:t>
       </w:r>
       <w:r>
         <w:t xml:space="preserve"> , plus besoin de demander des permissions dans les dossiers permis ( download, music… ) </w:t>
@@ -310,8 +421,13 @@
       <w:r>
         <w:t xml:space="preserve">Processus </w:t>
       </w:r>
-      <w:r>
-        <w:t>startActivityForResult, pourquoi ? Quel est le boomerang ?</w:t>
+      <w:proofErr w:type="spellStart"/>
+      <w:r>
+        <w:t>startActivityForResult</w:t>
+      </w:r>
+      <w:proofErr w:type="spellEnd"/>
+      <w:r>
+        <w:t>, pourquoi ? Quel est le boomerang ?</w:t>
       </w:r>
       <w:sdt>
         <w:sdtPr>
@@ -359,32 +475,56 @@
     <w:p>
       <w:pPr>
         <w:pStyle w:val="Paragraphedeliste"/>
+        <w:rPr>
+          <w:color w:val="4472C4" w:themeColor="accent1"/>
+        </w:rPr>
       </w:pPr>
       <w:r>
         <w:t>Quels sont les bons flux de données à utiliser ?</w:t>
       </w:r>
+      <w:proofErr w:type="spellStart"/>
       <w:sdt>
         <w:sdtPr>
+          <w:rPr>
+            <w:color w:val="4472C4" w:themeColor="accent1"/>
+          </w:rPr>
           <w:id w:val="-1694759773"/>
           <w:placeholder>
             <w:docPart w:val="DefaultPlaceholder_-1854013440"/>
           </w:placeholder>
-          <w:showingPlcHdr/>
         </w:sdtPr>
         <w:sdtEndPr/>
         <w:sdtContent>
           <w:r>
             <w:rPr>
-              <w:rStyle w:val="Textedelespacerserv"/>
+              <w:color w:val="4472C4" w:themeColor="accent1"/>
             </w:rPr>
-            <w:t>Cliquez ou appuyez ici pour entrer du texte.</w:t>
+            <w:t>FileInputStream</w:t>
           </w:r>
+          <w:proofErr w:type="spellEnd"/>
+          <w:r>
+            <w:rPr>
+              <w:color w:val="4472C4" w:themeColor="accent1"/>
+            </w:rPr>
+            <w:t xml:space="preserve"> et </w:t>
+          </w:r>
+          <w:proofErr w:type="spellStart"/>
+          <w:r>
+            <w:rPr>
+              <w:color w:val="4472C4" w:themeColor="accent1"/>
+            </w:rPr>
+            <w:t>BufferedInputStream</w:t>
+          </w:r>
+          <w:proofErr w:type="spellEnd"/>
         </w:sdtContent>
       </w:sdt>
     </w:p>
     <w:p>
       <w:pPr>
         <w:pStyle w:val="Paragraphedeliste"/>
+        <w:rPr>
+          <w:color w:val="4472C4" w:themeColor="accent1"/>
+        </w:rPr>
       </w:pPr>
     </w:p>
     <w:p>
@@ -392,7 +532,6 @@
         <w:pStyle w:val="Paragraphedeliste"/>
       </w:pPr>
       <w:r>
-        <w:lastRenderedPageBreak/>
         <w:t xml:space="preserve">Comment récupérer l’heure système ? </w:t>
       </w:r>
       <w:sdt>
@@ -401,15 +540,44 @@
           <w:placeholder>
             <w:docPart w:val="DefaultPlaceholder_-1854013440"/>
           </w:placeholder>
-          <w:showingPlcHdr/>
         </w:sdtPr>
         <w:sdtEndPr/>
         <w:sdtContent>
+          <w:proofErr w:type="spellStart"/>
           <w:r>
             <w:rPr>
-              <w:rStyle w:val="Textedelespacerserv"/>
+              <w:rFonts w:ascii="Courier New" w:eastAsia="Times New Roman" w:hAnsi="Courier New" w:cs="Courier New"/>
+              <w:color w:val="4472C4" w:themeColor="accent1"/>
+              <w:lang w:eastAsia="fr-CA"/>
             </w:rPr>
-            <w:t>Cliquez ou appuyez ici pour entrer du texte.</w:t>
+            <w:t>System.</w:t>
+          </w:r>
+          <w:r>
+            <w:rPr>
+              <w:rFonts w:ascii="Courier New" w:eastAsia="Times New Roman" w:hAnsi="Courier New" w:cs="Courier New"/>
+              <w:i/>
+              <w:iCs/>
+              <w:color w:val="4472C4" w:themeColor="accent1"/>
+              <w:lang w:eastAsia="fr-CA"/>
+            </w:rPr>
+            <w:t>currentTimeMillis</w:t>
+          </w:r>
+          <w:proofErr w:type="spellEnd"/>
+          <w:r>
+            <w:rPr>
+              <w:rFonts w:ascii="Courier New" w:eastAsia="Times New Roman" w:hAnsi="Courier New" w:cs="Courier New"/>
+              <w:color w:val="4472C4" w:themeColor="accent1"/>
+              <w:lang w:eastAsia="fr-CA"/>
+            </w:rPr>
+            <w:t>();</w:t>
+          </w:r>
+          <w:r>
+            <w:rPr>
+              <w:rFonts w:ascii="Courier New" w:eastAsia="Times New Roman" w:hAnsi="Courier New" w:cs="Courier New"/>
+              <w:color w:val="4472C4" w:themeColor="accent1"/>
+              <w:lang w:eastAsia="fr-CA"/>
+            </w:rPr>
+            <w:t xml:space="preserve"> </w:t>
           </w:r>
         </w:sdtContent>
       </w:sdt>
@@ -434,11 +602,33 @@
         <w:pStyle w:val="Paragraphedeliste"/>
       </w:pPr>
       <w:r>
-        <w:t>Temps de lecture du fichier ( sans Buffer ) :</w:t>
+        <w:t xml:space="preserve">Temps de lecture du fichier </w:t>
+      </w:r>
+      <w:proofErr w:type="gramStart"/>
+      <w:r>
+        <w:t>( sans</w:t>
+      </w:r>
+      <w:proofErr w:type="gramEnd"/>
+      <w:r>
+        <w:t xml:space="preserve"> Buffer ) :</w:t>
       </w:r>
       <w:r>
         <w:t xml:space="preserve"> </w:t>
       </w:r>
+      <w:r>
+        <w:rPr>
+          <w:color w:val="4472C4" w:themeColor="accent1"/>
+        </w:rPr>
+        <w:t xml:space="preserve">39500 </w:t>
+      </w:r>
+      <w:proofErr w:type="spellStart"/>
+      <w:r>
+        <w:rPr>
+          <w:color w:val="4472C4" w:themeColor="accent1"/>
+        </w:rPr>
+        <w:t>millisec</w:t>
+      </w:r>
+      <w:proofErr w:type="spellEnd"/>
     </w:p>
     <w:p>
       <w:pPr>
@@ -450,11 +640,33 @@
         <w:pStyle w:val="Paragraphedeliste"/>
       </w:pPr>
       <w:r>
-        <w:t>Temps de lecture du fichier ( avec Buffer ) :</w:t>
+        <w:t xml:space="preserve">Temps de lecture du fichier </w:t>
+      </w:r>
+      <w:proofErr w:type="gramStart"/>
+      <w:r>
+        <w:t>( avec</w:t>
+      </w:r>
+      <w:proofErr w:type="gramEnd"/>
+      <w:r>
+        <w:t xml:space="preserve"> Buffer ) :</w:t>
       </w:r>
       <w:r>
         <w:t xml:space="preserve"> </w:t>
       </w:r>
+      <w:r>
+        <w:rPr>
+          <w:color w:val="4472C4" w:themeColor="accent1"/>
+        </w:rPr>
+        <w:t xml:space="preserve">467 </w:t>
+      </w:r>
+      <w:proofErr w:type="spellStart"/>
+      <w:r>
+        <w:rPr>
+          <w:color w:val="4472C4" w:themeColor="accent1"/>
+        </w:rPr>
+        <w:t>millisec</w:t>
+      </w:r>
+      <w:proofErr w:type="spellEnd"/>
     </w:p>
     <w:sectPr>
       <w:footerReference w:type="default" r:id="rId10"/>
@@ -505,7 +717,21 @@
       <w:rPr>
         <w:i/>
       </w:rPr>
-      <w:t>© Éric Labonté, Cégep du Vieux Montréal</w:t>
+      <w:t xml:space="preserve">© Éric </w:t>
+    </w:r>
+    <w:proofErr w:type="spellStart"/>
+    <w:r>
+      <w:rPr>
+        <w:i/>
+      </w:rPr>
+      <w:t>Labonté</w:t>
+    </w:r>
+    <w:proofErr w:type="spellEnd"/>
+    <w:r>
+      <w:rPr>
+        <w:i/>
+      </w:rPr>
+      <w:t>, Cégep du Vieux Montréal</w:t>
     </w:r>
   </w:p>
   <w:p>
@@ -993,6 +1219,7 @@
     <w:lsdException w:name="HTML Sample" w:semiHidden="1" w:unhideWhenUsed="1"/>
     <w:lsdException w:name="HTML Typewriter" w:semiHidden="1" w:unhideWhenUsed="1"/>
     <w:lsdException w:name="HTML Variable" w:semiHidden="1" w:unhideWhenUsed="1"/>
+    <w:lsdException w:name="Normal Table" w:semiHidden="1" w:unhideWhenUsed="1"/>
     <w:lsdException w:name="annotation subject" w:semiHidden="1" w:unhideWhenUsed="1"/>
     <w:lsdException w:name="No List" w:semiHidden="1" w:unhideWhenUsed="1"/>
     <w:lsdException w:name="Outline List 1" w:semiHidden="1" w:unhideWhenUsed="1"/>
@@ -1035,8 +1262,11 @@
     <w:lsdException w:name="Table Contemporary" w:semiHidden="1" w:unhideWhenUsed="1"/>
     <w:lsdException w:name="Table Elegant" w:semiHidden="1" w:unhideWhenUsed="1"/>
     <w:lsdException w:name="Table Professional" w:semiHidden="1" w:unhideWhenUsed="1"/>
+    <w:lsdException w:name="Table Subtle 1" w:semiHidden="1" w:unhideWhenUsed="1"/>
     <w:lsdException w:name="Table Subtle 2" w:semiHidden="1" w:unhideWhenUsed="1"/>
     <w:lsdException w:name="Table Web 1" w:semiHidden="1" w:unhideWhenUsed="1"/>
+    <w:lsdException w:name="Table Web 2" w:semiHidden="1" w:unhideWhenUsed="1"/>
+    <w:lsdException w:name="Table Web 3" w:semiHidden="1" w:unhideWhenUsed="1"/>
     <w:lsdException w:name="Balloon Text" w:semiHidden="1" w:unhideWhenUsed="1"/>
     <w:lsdException w:name="Table Grid" w:uiPriority="39"/>
     <w:lsdException w:name="Table Theme" w:semiHidden="1" w:unhideWhenUsed="1"/>
@@ -1521,6 +1751,18 @@
       <w:szCs w:val="20"/>
     </w:rPr>
   </w:style>
+  <w:style w:type="character" w:styleId="Lienhypertextesuivivisit">
+    <w:name w:val="FollowedHyperlink"/>
+    <w:basedOn w:val="Policepardfaut"/>
+    <w:uiPriority w:val="99"/>
+    <w:semiHidden/>
+    <w:unhideWhenUsed/>
+    <w:rsid w:val="00953855"/>
+    <w:rPr>
+      <w:color w:val="954F72" w:themeColor="followedHyperlink"/>
+      <w:u w:val="single"/>
+    </w:rPr>
+  </w:style>
 </w:styles>
 </file>
 
@@ -1650,6 +1892,7 @@
     <w:rsid w:val="00972D31"/>
     <w:rsid w:val="00BF1122"/>
     <w:rsid w:val="00D0255E"/>
+    <w:rsid w:val="00D76202"/>
     <w:rsid w:val="00DA0B82"/>
   </w:rsids>
   <m:mathPr>
@@ -1796,6 +2039,7 @@
     <w:lsdException w:name="HTML Sample" w:semiHidden="1" w:unhideWhenUsed="1"/>
     <w:lsdException w:name="HTML Typewriter" w:semiHidden="1" w:unhideWhenUsed="1"/>
     <w:lsdException w:name="HTML Variable" w:semiHidden="1" w:unhideWhenUsed="1"/>
+    <w:lsdException w:name="Normal Table" w:semiHidden="1" w:unhideWhenUsed="1"/>
     <w:lsdException w:name="annotation subject" w:semiHidden="1" w:unhideWhenUsed="1"/>
     <w:lsdException w:name="No List" w:semiHidden="1" w:unhideWhenUsed="1"/>
     <w:lsdException w:name="Outline List 1" w:semiHidden="1" w:unhideWhenUsed="1"/>
@@ -1838,8 +2082,11 @@
     <w:lsdException w:name="Table Contemporary" w:semiHidden="1" w:unhideWhenUsed="1"/>
     <w:lsdException w:name="Table Elegant" w:semiHidden="1" w:unhideWhenUsed="1"/>
     <w:lsdException w:name="Table Professional" w:semiHidden="1" w:unhideWhenUsed="1"/>
+    <w:lsdException w:name="Table Subtle 1" w:semiHidden="1" w:unhideWhenUsed="1"/>
     <w:lsdException w:name="Table Subtle 2" w:semiHidden="1" w:unhideWhenUsed="1"/>
     <w:lsdException w:name="Table Web 1" w:semiHidden="1" w:unhideWhenUsed="1"/>
+    <w:lsdException w:name="Table Web 2" w:semiHidden="1" w:unhideWhenUsed="1"/>
+    <w:lsdException w:name="Table Web 3" w:semiHidden="1" w:unhideWhenUsed="1"/>
     <w:lsdException w:name="Balloon Text" w:semiHidden="1" w:unhideWhenUsed="1"/>
     <w:lsdException w:name="Table Grid" w:uiPriority="39"/>
     <w:lsdException w:name="Table Theme" w:semiHidden="1" w:unhideWhenUsed="1"/>

</xml_diff>